<commit_message>
[changes 31/12] - frames capability (WIP) - Scratch WIP, still cannot save image.
Comments/Issues:
- On back pressed, not able to undo because the image in ResultHolder is already replaced.
- When apply filter and save image, have black side border. (check if still have?)
</commit_message>
<xml_diff>
--- a/List of graphical assets found from the internet.docx
+++ b/List of graphical assets found from the internet.docx
@@ -22,19 +22,38 @@
         </w:r>
       </w:hyperlink>
     </w:p>
-    <w:p/>
     <w:p>
       <w:r>
         <w:t>Thought bubble sticker:</w:t>
       </w:r>
     </w:p>
-    <w:p/>
+    <w:p>
+      <w:hyperlink r:id="rId5" w:history="1">
+        <w:r>
+          <w:rPr>
+            <w:rStyle w:val="Hyperlink"/>
+          </w:rPr>
+          <w:t>http://www.pngall.com/thought-bubble-png/download/15113</w:t>
+        </w:r>
+      </w:hyperlink>
+    </w:p>
     <w:p>
       <w:r>
         <w:t>Exclamation sticker:</w:t>
       </w:r>
     </w:p>
     <w:p>
+      <w:hyperlink r:id="rId6" w:history="1">
+        <w:r>
+          <w:rPr>
+            <w:rStyle w:val="Hyperlink"/>
+          </w:rPr>
+          <w:t>https://www.onlygfx.com/5-comic-explosion-bubble-png-transparent-svg-vector/</w:t>
+        </w:r>
+      </w:hyperlink>
+      <w:r>
+        <w:t xml:space="preserve"> </w:t>
+      </w:r>
       <w:bookmarkStart w:id="0" w:name="_GoBack"/>
       <w:bookmarkEnd w:id="0"/>
     </w:p>

</xml_diff>

<commit_message>
[changes 16/2] - UI changes -Aboutfragment -shifted some files around in project update -Live filter and Custom sticker UI still in flames
</commit_message>
<xml_diff>
--- a/List of graphical assets found from the internet.docx
+++ b/List of graphical assets found from the internet.docx
@@ -49,6 +49,57 @@
             <w:rStyle w:val="Hyperlink"/>
           </w:rPr>
           <w:t>https://www.onlygfx.com/5-comic-explosion-bubble-png-transparent-svg-vector/</w:t>
+        </w:r>
+      </w:hyperlink>
+      <w:r>
+        <w:t xml:space="preserve"> </w:t>
+      </w:r>
+    </w:p>
+    <w:p/>
+    <w:p>
+      <w:r>
+        <w:t xml:space="preserve">App icon </w:t>
+      </w:r>
+      <w:proofErr w:type="spellStart"/>
+      <w:r>
+        <w:t>bg</w:t>
+      </w:r>
+      <w:proofErr w:type="spellEnd"/>
+      <w:r>
+        <w:t>:</w:t>
+      </w:r>
+    </w:p>
+    <w:p>
+      <w:hyperlink r:id="rId7" w:history="1">
+        <w:r>
+          <w:rPr>
+            <w:rStyle w:val="Hyperlink"/>
+          </w:rPr>
+          <w:t>https://www.freepik.com/free-vector/abstract-colorful-background_3386290.htm</w:t>
+        </w:r>
+      </w:hyperlink>
+    </w:p>
+    <w:p/>
+    <w:p>
+      <w:r>
+        <w:t xml:space="preserve">Home page </w:t>
+      </w:r>
+      <w:proofErr w:type="spellStart"/>
+      <w:r>
+        <w:t>bg</w:t>
+      </w:r>
+      <w:proofErr w:type="spellEnd"/>
+      <w:r>
+        <w:t>:</w:t>
+      </w:r>
+    </w:p>
+    <w:p>
+      <w:hyperlink r:id="rId8" w:history="1">
+        <w:r>
+          <w:rPr>
+            <w:rStyle w:val="Hyperlink"/>
+          </w:rPr>
+          <w:t>https://www.pexels.com/photo/black-dslr-camera-mounted-on-black-tripod-212372/</w:t>
         </w:r>
       </w:hyperlink>
       <w:r>

</xml_diff>